<commit_message>
reusable code of nav and footer, updated CV, created dropdown button for download of CV
</commit_message>
<xml_diff>
--- a/files/RESUME-Francisco,_Jonard_Cyrus.docx
+++ b/files/RESUME-Francisco,_Jonard_Cyrus.docx
@@ -88,6 +88,13 @@
           <w:szCs w:val="20"/>
         </w:rPr>
         <w:t>STMicroelectronics, Inc.</w:t>
+      </w:r>
+      <w:r>
+        <w:rPr>
+          <w:sz w:val="20"/>
+          <w:szCs w:val="20"/>
+        </w:rPr>
+        <w:t xml:space="preserve"> Calamba</w:t>
       </w:r>
     </w:p>
     <w:p>
@@ -687,6 +694,32 @@
           <w:szCs w:val="18"/>
         </w:rPr>
         <w:t>Assembly</w:t>
+      </w:r>
+    </w:p>
+    <w:p>
+      <w:pPr>
+        <w:pStyle w:val="Heading4"/>
+        <w:numPr>
+          <w:ilvl w:val="0"/>
+          <w:numId w:val="4"/>
+        </w:numPr>
+        <w:spacing w:line="240" w:lineRule="auto"/>
+        <w:ind w:left="142" w:hanging="142"/>
+        <w:rPr>
+          <w:i w:val="0"/>
+          <w:color w:val="000000"/>
+          <w:sz w:val="18"/>
+          <w:szCs w:val="18"/>
+        </w:rPr>
+      </w:pPr>
+      <w:r>
+        <w:rPr>
+          <w:i w:val="0"/>
+          <w:color w:val="000000"/>
+          <w:sz w:val="18"/>
+          <w:szCs w:val="18"/>
+        </w:rPr>
+        <w:t>Tools: Github, VS Code, Postman, Power BI, Excel</w:t>
       </w:r>
     </w:p>
     <w:p>
@@ -742,15 +775,7 @@
           <w:sz w:val="18"/>
           <w:szCs w:val="18"/>
         </w:rPr>
-        <w:t xml:space="preserve"> | </w:t>
-      </w:r>
-      <w:r>
-        <w:rPr>
-          <w:color w:val="000000"/>
-          <w:sz w:val="18"/>
-          <w:szCs w:val="18"/>
-        </w:rPr>
-        <w:t>Wadhwani Foundation</w:t>
+        <w:t xml:space="preserve"> | Wadhwani Foundation</w:t>
       </w:r>
       <w:r>
         <w:rPr>
@@ -759,23 +784,7 @@
           <w:szCs w:val="18"/>
         </w:rPr>
         <w:br/>
-        <w:t xml:space="preserve">Issued </w:t>
-      </w:r>
-      <w:r>
-        <w:rPr>
-          <w:color w:val="000000"/>
-          <w:sz w:val="18"/>
-          <w:szCs w:val="18"/>
-        </w:rPr>
-        <w:t>May - July</w:t>
-      </w:r>
-      <w:r>
-        <w:rPr>
-          <w:color w:val="000000"/>
-          <w:sz w:val="18"/>
-          <w:szCs w:val="18"/>
-        </w:rPr>
-        <w:t xml:space="preserve"> 2025</w:t>
+        <w:t>Issued May - July 2025</w:t>
       </w:r>
     </w:p>
     <w:p>
@@ -1776,6 +1785,7 @@
           <w:sz w:val="20"/>
           <w:szCs w:val="20"/>
         </w:rPr>
+        <w:lastRenderedPageBreak/>
         <w:t>Jumping Jack</w:t>
       </w:r>
     </w:p>
@@ -1890,7 +1900,6 @@
           <w:sz w:val="20"/>
           <w:szCs w:val="20"/>
         </w:rPr>
-        <w:lastRenderedPageBreak/>
         <w:t>Coin Detection in Education: Fostering Financial Literacy through Technological Learning</w:t>
       </w:r>
     </w:p>
@@ -2720,22 +2729,7 @@
           <w:szCs w:val="18"/>
         </w:rPr>
         <w:br/>
-      </w:r>
-      <w:r>
-        <w:rPr>
-          <w:color w:val="000000"/>
-          <w:sz w:val="18"/>
-          <w:szCs w:val="18"/>
-        </w:rPr>
-        <w:t>June</w:t>
-      </w:r>
-      <w:r>
-        <w:rPr>
-          <w:color w:val="000000"/>
-          <w:sz w:val="18"/>
-          <w:szCs w:val="18"/>
-        </w:rPr>
-        <w:t xml:space="preserve"> 14, 2025</w:t>
+        <w:t>June 14, 2025</w:t>
       </w:r>
     </w:p>
     <w:p>
@@ -4742,6 +4736,7 @@
   <w:style w:type="character" w:default="1" w:styleId="DefaultParagraphFont">
     <w:name w:val="Default Paragraph Font"/>
     <w:uiPriority w:val="1"/>
+    <w:semiHidden/>
     <w:unhideWhenUsed/>
   </w:style>
   <w:style w:type="table" w:default="1" w:styleId="TableNormal">

</xml_diff>